<commit_message>
calibration screen shot added
</commit_message>
<xml_diff>
--- a/Cmput302Team4ProjectHalfwayPrototypeMilestone.docx
+++ b/Cmput302Team4ProjectHalfwayPrototypeMilestone.docx
@@ -1225,8 +1225,6 @@
         </w:rPr>
         <w:t>Do heuristic analysis of prototype</w:t>
       </w:r>
-      <w:bookmarkStart w:id="0" w:name="_GoBack"/>
-      <w:bookmarkEnd w:id="0"/>
     </w:p>
     <w:p>
       <w:pPr>
@@ -1331,6 +1329,138 @@
         </w:rPr>
         <w:t>Final Report Document</w:t>
       </w:r>
+      <w:r>
+        <w:rPr>
+          <w:color w:val="FF0000"/>
+          <w:spacing w:val="-2"/>
+          <w:shd w:val="clear" w:color="auto" w:fill="FFFFFF"/>
+        </w:rPr>
+        <w:t xml:space="preserve"> </w:t>
+      </w:r>
+    </w:p>
+    <w:p>
+      <w:pPr>
+        <w:pStyle w:val="ListParagraph"/>
+        <w:numPr>
+          <w:ilvl w:val="0"/>
+          <w:numId w:val="13"/>
+        </w:numPr>
+        <w:rPr>
+          <w:color w:val="FF0000"/>
+          <w:spacing w:val="-2"/>
+          <w:shd w:val="clear" w:color="auto" w:fill="FFFFFF"/>
+        </w:rPr>
+      </w:pPr>
+      <w:r>
+        <w:rPr>
+          <w:color w:val="FF0000"/>
+        </w:rPr>
+        <w:t>Do heuristic analysis of prototype</w:t>
+      </w:r>
+      <w:r>
+        <w:rPr>
+          <w:color w:val="FF0000"/>
+        </w:rPr>
+        <w:t xml:space="preserve"> </w:t>
+      </w:r>
+    </w:p>
+    <w:p>
+      <w:pPr>
+        <w:pStyle w:val="ListParagraph"/>
+        <w:numPr>
+          <w:ilvl w:val="0"/>
+          <w:numId w:val="13"/>
+        </w:numPr>
+        <w:rPr>
+          <w:color w:val="FF0000"/>
+          <w:spacing w:val="-2"/>
+          <w:shd w:val="clear" w:color="auto" w:fill="FFFFFF"/>
+        </w:rPr>
+      </w:pPr>
+      <w:r>
+        <w:rPr>
+          <w:color w:val="FF0000"/>
+          <w:spacing w:val="-2"/>
+          <w:shd w:val="clear" w:color="auto" w:fill="FFFFFF"/>
+        </w:rPr>
+        <w:t>NLP Icon selection before IR drawing</w:t>
+      </w:r>
+      <w:r>
+        <w:rPr>
+          <w:color w:val="FF0000"/>
+          <w:spacing w:val="-2"/>
+          <w:shd w:val="clear" w:color="auto" w:fill="FFFFFF"/>
+        </w:rPr>
+        <w:t xml:space="preserve">  </w:t>
+      </w:r>
+    </w:p>
+    <w:p>
+      <w:pPr>
+        <w:pStyle w:val="ListParagraph"/>
+        <w:numPr>
+          <w:ilvl w:val="0"/>
+          <w:numId w:val="13"/>
+        </w:numPr>
+        <w:rPr>
+          <w:color w:val="FF0000"/>
+          <w:spacing w:val="-2"/>
+          <w:shd w:val="clear" w:color="auto" w:fill="FFFFFF"/>
+        </w:rPr>
+      </w:pPr>
+      <w:r>
+        <w:rPr>
+          <w:color w:val="FF0000"/>
+        </w:rPr>
+        <w:t>Load map background image</w:t>
+      </w:r>
+    </w:p>
+    <w:p>
+      <w:pPr>
+        <w:pStyle w:val="ListParagraph"/>
+        <w:numPr>
+          <w:ilvl w:val="0"/>
+          <w:numId w:val="13"/>
+        </w:numPr>
+        <w:rPr>
+          <w:color w:val="FF0000"/>
+          <w:spacing w:val="-2"/>
+          <w:shd w:val="clear" w:color="auto" w:fill="FFFFFF"/>
+        </w:rPr>
+      </w:pPr>
+      <w:r>
+        <w:rPr>
+          <w:color w:val="FF0000"/>
+        </w:rPr>
+        <w:t>Recognizing series of dots as one "image" based on proximity in time</w:t>
+      </w:r>
+      <w:r>
+        <w:rPr>
+          <w:color w:val="FF0000"/>
+        </w:rPr>
+        <w:t xml:space="preserve"> </w:t>
+      </w:r>
+    </w:p>
+    <w:p>
+      <w:pPr>
+        <w:pStyle w:val="ListParagraph"/>
+        <w:numPr>
+          <w:ilvl w:val="0"/>
+          <w:numId w:val="13"/>
+        </w:numPr>
+        <w:rPr>
+          <w:color w:val="FF0000"/>
+          <w:spacing w:val="-2"/>
+          <w:shd w:val="clear" w:color="auto" w:fill="FFFFFF"/>
+        </w:rPr>
+      </w:pPr>
+      <w:r>
+        <w:rPr>
+          <w:color w:val="FF0000"/>
+        </w:rPr>
+        <w:t>Improve saving to save images and NLP icons instead of just points</w:t>
+      </w:r>
+      <w:bookmarkStart w:id="0" w:name="_GoBack"/>
+      <w:bookmarkEnd w:id="0"/>
     </w:p>
     <w:p>
       <w:pPr>
@@ -2468,12 +2598,69 @@
         <w:lastRenderedPageBreak/>
         <w:t>Version 3, Calibration Screen</w:t>
       </w:r>
-      <w:r>
+    </w:p>
+    <w:p>
+      <w:pPr>
         <w:rPr>
           <w:noProof/>
           <w:color w:val="FF0000"/>
           <w:lang w:val="en-GB" w:eastAsia="en-GB"/>
         </w:rPr>
+      </w:pPr>
+      <w:r>
+        <w:rPr>
+          <w:noProof/>
+          <w:color w:val="FF0000"/>
+          <w:lang w:val="en-GB" w:eastAsia="en-GB"/>
+        </w:rPr>
+        <w:drawing>
+          <wp:inline distT="0" distB="0" distL="0" distR="0">
+            <wp:extent cx="5943600" cy="4504690"/>
+            <wp:effectExtent l="0" t="0" r="0" b="0"/>
+            <wp:docPr id="7" name="Picture 7"/>
+            <wp:cNvGraphicFramePr>
+              <a:graphicFrameLocks xmlns:a="http://schemas.openxmlformats.org/drawingml/2006/main" noChangeAspect="1"/>
+            </wp:cNvGraphicFramePr>
+            <a:graphic xmlns:a="http://schemas.openxmlformats.org/drawingml/2006/main">
+              <a:graphicData uri="http://schemas.openxmlformats.org/drawingml/2006/picture">
+                <pic:pic xmlns:pic="http://schemas.openxmlformats.org/drawingml/2006/picture">
+                  <pic:nvPicPr>
+                    <pic:cNvPr id="0" name="calibrationscreen.png"/>
+                    <pic:cNvPicPr/>
+                  </pic:nvPicPr>
+                  <pic:blipFill>
+                    <a:blip r:embed="rId18">
+                      <a:extLst>
+                        <a:ext uri="{28A0092B-C50C-407E-A947-70E740481C1C}">
+                          <a14:useLocalDpi xmlns:a14="http://schemas.microsoft.com/office/drawing/2010/main" val="0"/>
+                        </a:ext>
+                      </a:extLst>
+                    </a:blip>
+                    <a:stretch>
+                      <a:fillRect/>
+                    </a:stretch>
+                  </pic:blipFill>
+                  <pic:spPr>
+                    <a:xfrm>
+                      <a:off x="0" y="0"/>
+                      <a:ext cx="5943600" cy="4504690"/>
+                    </a:xfrm>
+                    <a:prstGeom prst="rect">
+                      <a:avLst/>
+                    </a:prstGeom>
+                  </pic:spPr>
+                </pic:pic>
+              </a:graphicData>
+            </a:graphic>
+          </wp:inline>
+        </w:drawing>
+      </w:r>
+      <w:r>
+        <w:rPr>
+          <w:noProof/>
+          <w:color w:val="FF0000"/>
+          <w:lang w:val="en-GB" w:eastAsia="en-GB"/>
+        </w:rPr>
         <w:br w:type="page"/>
       </w:r>
     </w:p>
@@ -2481,6 +2668,7 @@
       <w:pPr>
         <w:rPr>
           <w:noProof/>
+          <w:color w:val="FF0000"/>
           <w:lang w:val="en-GB" w:eastAsia="en-GB"/>
         </w:rPr>
       </w:pPr>
@@ -2522,7 +2710,7 @@
                     <pic:cNvPicPr/>
                   </pic:nvPicPr>
                   <pic:blipFill>
-                    <a:blip r:embed="rId18">
+                    <a:blip r:embed="rId19">
                       <a:extLst>
                         <a:ext uri="{28A0092B-C50C-407E-A947-70E740481C1C}">
                           <a14:useLocalDpi xmlns:a14="http://schemas.microsoft.com/office/drawing/2010/main" val="0"/>
@@ -2617,7 +2805,7 @@
                     <pic:cNvPicPr/>
                   </pic:nvPicPr>
                   <pic:blipFill>
-                    <a:blip r:embed="rId19">
+                    <a:blip r:embed="rId20">
                       <a:extLst>
                         <a:ext uri="{28A0092B-C50C-407E-A947-70E740481C1C}">
                           <a14:useLocalDpi xmlns:a14="http://schemas.microsoft.com/office/drawing/2010/main" val="0"/>
@@ -2698,7 +2886,7 @@
           <w:rStyle w:val="Hyperlink"/>
         </w:rPr>
       </w:pPr>
-      <w:hyperlink r:id="rId20" w:history="1">
+      <w:hyperlink r:id="rId21" w:history="1">
         <w:r>
           <w:rPr>
             <w:rStyle w:val="Hyperlink"/>
@@ -2714,7 +2902,7 @@
           <w:u w:val="single"/>
         </w:rPr>
       </w:pPr>
-      <w:hyperlink r:id="rId21" w:history="1">
+      <w:hyperlink r:id="rId22" w:history="1">
         <w:r>
           <w:rPr>
             <w:rStyle w:val="Hyperlink"/>
@@ -2730,7 +2918,7 @@
           <w:u w:val="single"/>
         </w:rPr>
       </w:pPr>
-      <w:hyperlink r:id="rId22" w:history="1">
+      <w:hyperlink r:id="rId23" w:history="1">
         <w:r>
           <w:rPr>
             <w:rStyle w:val="Hyperlink"/>
@@ -4143,7 +4331,7 @@
                     <pic:cNvPicPr/>
                   </pic:nvPicPr>
                   <pic:blipFill>
-                    <a:blip r:embed="rId23">
+                    <a:blip r:embed="rId24">
                       <a:extLst>
                         <a:ext uri="{28A0092B-C50C-407E-A947-70E740481C1C}">
                           <a14:useLocalDpi xmlns:a14="http://schemas.microsoft.com/office/drawing/2010/main" val="0"/>

</xml_diff>

<commit_message>
removed reference to java media framework
</commit_message>
<xml_diff>
--- a/Cmput302Team4ProjectHalfwayPrototypeMilestone.docx
+++ b/Cmput302Team4ProjectHalfwayPrototypeMilestone.docx
@@ -1459,8 +1459,6 @@
         </w:rPr>
         <w:t>Improve saving to save images and NLP icons instead of just points</w:t>
       </w:r>
-      <w:bookmarkStart w:id="0" w:name="_GoBack"/>
-      <w:bookmarkEnd w:id="0"/>
     </w:p>
     <w:p>
       <w:pPr>
@@ -4014,7 +4012,7 @@
         <w:rPr>
           <w:color w:val="FF0000"/>
         </w:rPr>
-        <w:t>camera  and microphone</w:t>
+        <w:t>camera</w:t>
       </w:r>
     </w:p>
     <w:p>
@@ -4024,10 +4022,18 @@
           <w:ilvl w:val="1"/>
           <w:numId w:val="1"/>
         </w:numPr>
-      </w:pPr>
-      <w:r>
-        <w:t>Measuring Tape</w:t>
-      </w:r>
+        <w:rPr>
+          <w:color w:val="FF0000"/>
+        </w:rPr>
+      </w:pPr>
+      <w:r>
+        <w:rPr>
+          <w:color w:val="FF0000"/>
+        </w:rPr>
+        <w:t>Line in microphone</w:t>
+      </w:r>
+      <w:bookmarkStart w:id="0" w:name="_GoBack"/>
+      <w:bookmarkEnd w:id="0"/>
     </w:p>
     <w:p>
       <w:pPr>
@@ -4038,6 +4044,18 @@
         </w:numPr>
       </w:pPr>
       <w:r>
+        <w:t>Measuring Tape</w:t>
+      </w:r>
+    </w:p>
+    <w:p>
+      <w:pPr>
+        <w:pStyle w:val="ListParagraph"/>
+        <w:numPr>
+          <w:ilvl w:val="1"/>
+          <w:numId w:val="1"/>
+        </w:numPr>
+      </w:pPr>
+      <w:r>
         <w:t>Tape, or other means to hold the land use map in place</w:t>
       </w:r>
     </w:p>
@@ -4093,30 +4111,6 @@
           <w:color w:val="FF0000"/>
         </w:rPr>
         <w:t>MS required dlls: Gpsvc.ddl, ieshims.dll, msvcr100.dll, sysntfy.dll</w:t>
-      </w:r>
-    </w:p>
-    <w:p>
-      <w:pPr>
-        <w:pStyle w:val="ListParagraph"/>
-        <w:numPr>
-          <w:ilvl w:val="1"/>
-          <w:numId w:val="1"/>
-        </w:numPr>
-      </w:pPr>
-      <w:r>
-        <w:t>Java Media Framework API (JM</w:t>
-      </w:r>
-      <w:r>
-        <w:t>F</w:t>
-      </w:r>
-      <w:r>
-        <w:t>, for</w:t>
-      </w:r>
-      <w:r>
-        <w:t xml:space="preserve"> audio &amp; </w:t>
-      </w:r>
-      <w:r>
-        <w:t xml:space="preserve"> video capturing)</w:t>
       </w:r>
     </w:p>
     <w:p>

</xml_diff>